<commit_message>
world affine transform's cache in scene node
</commit_message>
<xml_diff>
--- a/doc/RayTracer/[Notes]Introduction to PBR and PBRT.docx
+++ b/doc/RayTracer/[Notes]Introduction to PBR and PBRT.docx
@@ -1123,23 +1123,7 @@
           <w:rFonts w:ascii="Times New Roman" w:eastAsia="微软雅黑 Light" w:hAnsi="Times New Roman" w:cs="Times New Roman" w:hint="eastAsia"/>
           <w:szCs w:val="21"/>
         </w:rPr>
-        <w:t>物体逐对</w:t>
-      </w:r>
-      <w:proofErr w:type="gramStart"/>
-      <w:r>
-        <w:rPr>
-          <w:rFonts w:ascii="Times New Roman" w:eastAsia="微软雅黑 Light" w:hAnsi="Times New Roman" w:cs="Times New Roman" w:hint="eastAsia"/>
-          <w:szCs w:val="21"/>
-        </w:rPr>
-        <w:t>求交的话</w:t>
-      </w:r>
-      <w:proofErr w:type="gramEnd"/>
-      <w:r>
-        <w:rPr>
-          <w:rFonts w:ascii="Times New Roman" w:eastAsia="微软雅黑 Light" w:hAnsi="Times New Roman" w:cs="Times New Roman" w:hint="eastAsia"/>
-          <w:szCs w:val="21"/>
-        </w:rPr>
-        <w:t>，</w:t>
+        <w:t>物体逐对求交的话，</w:t>
       </w:r>
       <w:r>
         <w:rPr>
@@ -1164,15 +1148,15 @@
         </w:rPr>
         <w:t>，但如果我们用</w:t>
       </w:r>
-      <m:oMath>
-        <m:r>
-          <w:rPr>
-            <w:rFonts w:ascii="Cambria Math" w:eastAsia="微软雅黑 Light" w:hAnsi="Cambria Math" w:cs="Times New Roman"/>
-            <w:szCs w:val="21"/>
-          </w:rPr>
-          <m:t>O(N)</m:t>
-        </m:r>
-      </m:oMath>
+      <w:r>
+        <w:rPr>
+          <w:rFonts w:ascii="Times New Roman" w:eastAsia="微软雅黑 Light" w:hAnsi="Times New Roman" w:cs="Times New Roman" w:hint="eastAsia"/>
+          <w:szCs w:val="21"/>
+        </w:rPr>
+        <w:t>一定</w:t>
+      </w:r>
+      <w:bookmarkStart w:id="0" w:name="_GoBack"/>
+      <w:bookmarkEnd w:id="0"/>
       <w:r>
         <w:rPr>
           <w:rFonts w:ascii="Times New Roman" w:eastAsia="微软雅黑 Light" w:hAnsi="Times New Roman" w:cs="Times New Roman" w:hint="eastAsia"/>
@@ -9996,14 +9980,7 @@
           <w:rFonts w:ascii="Times New Roman" w:eastAsia="微软雅黑 Light" w:hAnsi="Times New Roman" w:cs="Times New Roman" w:hint="eastAsia"/>
           <w:szCs w:val="21"/>
         </w:rPr>
-        <w:t>的学术研究</w:t>
-      </w:r>
-      <w:r>
-        <w:rPr>
-          <w:rFonts w:ascii="Times New Roman" w:eastAsia="微软雅黑 Light" w:hAnsi="Times New Roman" w:cs="Times New Roman" w:hint="eastAsia"/>
-          <w:szCs w:val="21"/>
-        </w:rPr>
-        <w:t>主要发展的简要介绍就结束了。</w:t>
+        <w:t>的学术研究主要发展的简要介绍就结束了。</w:t>
       </w:r>
     </w:p>
     <w:p>
@@ -10094,9 +10071,6 @@
         </w:rPr>
         <w:t>；</w:t>
       </w:r>
-      <w:bookmarkStart w:id="0" w:name="_GoBack"/>
-      <w:bookmarkEnd w:id="0"/>
-      <w:proofErr w:type="spellStart"/>
       <w:r>
         <w:rPr>
           <w:rFonts w:ascii="Times New Roman" w:eastAsia="微软雅黑 Light" w:hAnsi="Times New Roman" w:cs="Times New Roman" w:hint="eastAsia"/>
@@ -10111,7 +10085,6 @@
         </w:rPr>
         <w:t>vidia</w:t>
       </w:r>
-      <w:proofErr w:type="spellEnd"/>
       <w:r>
         <w:rPr>
           <w:rFonts w:ascii="Times New Roman" w:eastAsia="微软雅黑 Light" w:hAnsi="Times New Roman" w:cs="Times New Roman" w:hint="eastAsia"/>
@@ -12675,7 +12648,7 @@
 </file>
 
 <file path=customXml/itemProps1.xml><?xml version="1.0" encoding="utf-8"?>
-<ds:datastoreItem xmlns:ds="http://schemas.openxmlformats.org/officeDocument/2006/customXml" ds:itemID="{903A3898-43CF-48F5-807C-EDF1EF1E08EF}">
+<ds:datastoreItem xmlns:ds="http://schemas.openxmlformats.org/officeDocument/2006/customXml" ds:itemID="{9407901D-18A5-4318-B3DA-8675322F2D82}">
   <ds:schemaRefs>
     <ds:schemaRef ds:uri="http://schemas.openxmlformats.org/officeDocument/2006/bibliography"/>
   </ds:schemaRefs>

</xml_diff>